<commit_message>
report conclusion / FW
</commit_message>
<xml_diff>
--- a/Projects/Project3/report/phillips_report_3.docx
+++ b/Projects/Project3/report/phillips_report_3.docx
@@ -5341,19 +5341,11 @@
             </m:r>
           </m:e>
           <m:sub>
-            <w:proofErr w:type="gramStart"/>
             <m:r>
               <w:rPr>
                 <w:rFonts w:ascii="Cambria Math" w:hAnsi="Cambria Math" w:cs="Times New Roman"/>
               </w:rPr>
-              <m:t xml:space="preserve">Sun,   </m:t>
-            </m:r>
-            <w:proofErr w:type="gramEnd"/>
-            <m:r>
-              <w:rPr>
-                <w:rFonts w:ascii="Cambria Math" w:hAnsi="Cambria Math" w:cs="Times New Roman"/>
-              </w:rPr>
-              <m:t>frac</m:t>
+              <m:t>Sun,   frac</m:t>
             </m:r>
           </m:sub>
         </m:sSub>
@@ -12828,13 +12820,7 @@
           <w:rPr>
             <w:rFonts w:ascii="Cambria Math" w:hAnsi="Cambria Math" w:cs="Times New Roman"/>
           </w:rPr>
-          <m:t>15</m:t>
-        </m:r>
-        <m:r>
-          <w:rPr>
-            <w:rFonts w:ascii="Cambria Math" w:hAnsi="Cambria Math" w:cs="Times New Roman"/>
-          </w:rPr>
-          <m:t>n</m:t>
+          <m:t>15n</m:t>
         </m:r>
       </m:oMath>
       <w:r>
@@ -15132,6 +15118,9 @@
             </m:den>
           </m:f>
           <m:r>
+            <m:rPr>
+              <m:sty m:val="p"/>
+            </m:rPr>
             <w:rPr>
               <w:rFonts w:ascii="Cambria Math" w:hAnsi="Cambria Math" w:cs="Times New Roman"/>
             </w:rPr>
@@ -15152,25 +15141,7 @@
             <w:rPr>
               <w:rFonts w:ascii="Cambria Math" w:hAnsi="Cambria Math" w:cs="Times"/>
             </w:rPr>
-            <m:t>β</m:t>
-          </m:r>
-          <m:r>
-            <m:rPr>
-              <m:sty m:val="p"/>
-            </m:rPr>
-            <w:rPr>
-              <w:rFonts w:ascii="Cambria Math" w:hAnsi="Cambria Math" w:cs="Times"/>
-            </w:rPr>
-            <m:t>∈</m:t>
-          </m:r>
-          <m:r>
-            <m:rPr>
-              <m:sty m:val="p"/>
-            </m:rPr>
-            <w:rPr>
-              <w:rFonts w:ascii="Cambria Math" w:hAnsi="Cambria Math" w:cs="Times"/>
-            </w:rPr>
-            <m:t>[2, 3]</m:t>
+            <m:t>β∈[2, 3]</m:t>
           </m:r>
         </m:oMath>
       </m:oMathPara>
@@ -20980,15 +20951,7 @@
         <w:rPr>
           <w:rFonts w:ascii="Times New Roman" w:eastAsiaTheme="minorEastAsia" w:hAnsi="Times New Roman" w:cs="Times New Roman"/>
         </w:rPr>
-        <w:t xml:space="preserve">. Relativistic acceleration can however estimate with a </w:t>
-      </w:r>
-      <w:bookmarkStart w:id="0" w:name="_GoBack"/>
-      <w:bookmarkEnd w:id="0"/>
-      <w:r>
-        <w:rPr>
-          <w:rFonts w:ascii="Times New Roman" w:eastAsiaTheme="minorEastAsia" w:hAnsi="Times New Roman" w:cs="Times New Roman"/>
-        </w:rPr>
-        <w:t xml:space="preserve">very close </w:t>
+        <w:t xml:space="preserve">. Relativistic acceleration can however estimate with a very close </w:t>
       </w:r>
       <w:r>
         <w:rPr>
@@ -21371,13 +21334,7 @@
               <w:rPr>
                 <w:rFonts w:ascii="Cambria Math" w:eastAsiaTheme="minorEastAsia" w:hAnsi="Cambria Math" w:cs="Times New Roman"/>
               </w:rPr>
-              <m:t>-</m:t>
-            </m:r>
-            <m:r>
-              <w:rPr>
-                <w:rFonts w:ascii="Cambria Math" w:eastAsiaTheme="minorEastAsia" w:hAnsi="Cambria Math" w:cs="Times New Roman"/>
-              </w:rPr>
-              <m:t>6</m:t>
+              <m:t>-6</m:t>
             </m:r>
           </m:sup>
         </m:sSup>
@@ -21496,31 +21453,7 @@
         <w:rPr>
           <w:rFonts w:ascii="Times New Roman" w:eastAsiaTheme="minorEastAsia" w:hAnsi="Times New Roman" w:cs="Times New Roman"/>
         </w:rPr>
-        <w:t xml:space="preserve">the </w:t>
-      </w:r>
-      <w:r>
-        <w:rPr>
-          <w:rFonts w:ascii="Times New Roman" w:eastAsiaTheme="minorEastAsia" w:hAnsi="Times New Roman" w:cs="Times New Roman"/>
-        </w:rPr>
-        <w:t xml:space="preserve">differing solution spaces for </w:t>
-      </w:r>
-      <w:r>
-        <w:rPr>
-          <w:rFonts w:ascii="Times New Roman" w:hAnsi="Times New Roman" w:cs="Times New Roman"/>
-        </w:rPr>
-        <w:t>Schrö</w:t>
-      </w:r>
-      <w:r>
-        <w:rPr>
-          <w:rFonts w:ascii="Times New Roman" w:hAnsi="Times New Roman" w:cs="Times New Roman"/>
-        </w:rPr>
-        <w:t>dinger’s equation</w:t>
-      </w:r>
-      <w:r>
-        <w:rPr>
-          <w:rFonts w:ascii="Times New Roman" w:hAnsi="Times New Roman" w:cs="Times New Roman"/>
-        </w:rPr>
-        <w:t xml:space="preserve"> have been understood</w:t>
+        <w:t>a successful simulation of the solar system was created with an object-oriented framework</w:t>
       </w:r>
       <w:r>
         <w:rPr>
@@ -21532,60 +21465,480 @@
         <w:rPr>
           <w:rFonts w:ascii="Times New Roman" w:eastAsiaTheme="minorEastAsia" w:hAnsi="Times New Roman" w:cs="Times New Roman"/>
         </w:rPr>
-        <w:t xml:space="preserve">It also verifies that some quantum mechanical systems can be solved through the use of diagonalization algorithms. The highly stable Jacobi algorithm displayed </w:t>
-      </w:r>
-      <w:r>
-        <w:rPr>
-          <w:rFonts w:ascii="Times New Roman" w:eastAsiaTheme="minorEastAsia" w:hAnsi="Times New Roman" w:cs="Times New Roman"/>
-        </w:rPr>
-        <w:t>its</w:t>
-      </w:r>
-      <w:r>
-        <w:rPr>
-          <w:rFonts w:ascii="Times New Roman" w:eastAsiaTheme="minorEastAsia" w:hAnsi="Times New Roman" w:cs="Times New Roman"/>
-        </w:rPr>
-        <w:t xml:space="preserve"> reliable use, but with the cost of computation time. </w:t>
-      </w:r>
-      <w:r>
-        <w:rPr>
-          <w:rFonts w:ascii="Times New Roman" w:eastAsiaTheme="minorEastAsia" w:hAnsi="Times New Roman" w:cs="Times New Roman"/>
-        </w:rPr>
-        <w:t>Typically,</w:t>
-      </w:r>
-      <w:r>
-        <w:rPr>
-          <w:rFonts w:ascii="Times New Roman" w:eastAsiaTheme="minorEastAsia" w:hAnsi="Times New Roman" w:cs="Times New Roman"/>
-        </w:rPr>
-        <w:t xml:space="preserve"> solution spaces less than n = 64 do not occur and above that the algorithm would take forever to solve large data sets. </w:t>
-      </w:r>
-      <w:r>
-        <w:rPr>
-          <w:rFonts w:ascii="Times New Roman" w:eastAsiaTheme="minorEastAsia" w:hAnsi="Times New Roman" w:cs="Times New Roman"/>
-        </w:rPr>
-        <w:t xml:space="preserve">The behavior discovered in the modified special cases is expected and provides a broader scope with the use of eigenvector algorithm solvers. </w:t>
-      </w:r>
-      <w:r>
-        <w:rPr>
-          <w:rFonts w:ascii="Times New Roman" w:eastAsiaTheme="minorEastAsia" w:hAnsi="Times New Roman" w:cs="Times New Roman"/>
-        </w:rPr>
-        <w:t xml:space="preserve">The project concludes in a more complete understanding of eigenvalue problems and the associated algorithm development to solve them. </w:t>
-      </w:r>
-    </w:p>
-    <w:p>
-      <w:pPr>
-        <w:spacing w:line="360" w:lineRule="auto"/>
-        <w:rPr>
-          <w:rFonts w:ascii="Times New Roman" w:eastAsiaTheme="minorEastAsia" w:hAnsi="Times New Roman" w:cs="Times New Roman"/>
-        </w:rPr>
-      </w:pPr>
-    </w:p>
-    <w:p>
-      <w:pPr>
-        <w:spacing w:line="360" w:lineRule="auto"/>
-        <w:rPr>
-          <w:rFonts w:ascii="Times New Roman" w:eastAsiaTheme="minorEastAsia" w:hAnsi="Times New Roman" w:cs="Times New Roman"/>
-        </w:rPr>
-      </w:pPr>
+        <w:t xml:space="preserve">When programming the algorithm, object orientation was implemented to ease code reusability and allow for smoother development. </w:t>
+      </w:r>
+      <w:r>
+        <w:rPr>
+          <w:rFonts w:ascii="Times New Roman" w:eastAsiaTheme="minorEastAsia" w:hAnsi="Times New Roman" w:cs="Times New Roman"/>
+        </w:rPr>
+        <w:t xml:space="preserve">The two integrators initially chosen, Forward Euler and Velocity Verlet, were </w:t>
+      </w:r>
+      <w:r>
+        <w:rPr>
+          <w:rFonts w:ascii="Times New Roman" w:eastAsiaTheme="minorEastAsia" w:hAnsi="Times New Roman" w:cs="Times New Roman"/>
+        </w:rPr>
+        <w:t>comprehensively</w:t>
+      </w:r>
+      <w:r>
+        <w:rPr>
+          <w:rFonts w:ascii="Times New Roman" w:eastAsiaTheme="minorEastAsia" w:hAnsi="Times New Roman" w:cs="Times New Roman"/>
+        </w:rPr>
+        <w:t xml:space="preserve"> tested against </w:t>
+      </w:r>
+      <w:r>
+        <w:rPr>
+          <w:rFonts w:ascii="Times New Roman" w:eastAsiaTheme="minorEastAsia" w:hAnsi="Times New Roman" w:cs="Times New Roman"/>
+        </w:rPr>
+        <w:t>each other</w:t>
+      </w:r>
+      <w:r>
+        <w:rPr>
+          <w:rFonts w:ascii="Times New Roman" w:eastAsiaTheme="minorEastAsia" w:hAnsi="Times New Roman" w:cs="Times New Roman"/>
+        </w:rPr>
+        <w:t xml:space="preserve">. These tests showed that Forward Euler has the benefit of running two times the speed of Velocity Verlet. This however comes at the cost </w:t>
+      </w:r>
+      <w:r>
+        <w:rPr>
+          <w:rFonts w:ascii="Times New Roman" w:eastAsiaTheme="minorEastAsia" w:hAnsi="Times New Roman" w:cs="Times New Roman"/>
+        </w:rPr>
+        <w:t>of very poor accuracy and an inability to hold orbital paths unless a tiny step size is chosen.</w:t>
+      </w:r>
+      <w:r>
+        <w:rPr>
+          <w:rFonts w:ascii="Times New Roman" w:eastAsiaTheme="minorEastAsia" w:hAnsi="Times New Roman" w:cs="Times New Roman"/>
+        </w:rPr>
+        <w:t xml:space="preserve"> With these weights taken into consideration, Velocity Verlet was chosen</w:t>
+      </w:r>
+      <w:r>
+        <w:rPr>
+          <w:rFonts w:ascii="Times New Roman" w:eastAsiaTheme="minorEastAsia" w:hAnsi="Times New Roman" w:cs="Times New Roman"/>
+        </w:rPr>
+        <w:t xml:space="preserve"> for all remaining tests</w:t>
+      </w:r>
+      <w:r>
+        <w:rPr>
+          <w:rFonts w:ascii="Times New Roman" w:eastAsiaTheme="minorEastAsia" w:hAnsi="Times New Roman" w:cs="Times New Roman"/>
+        </w:rPr>
+        <w:t xml:space="preserve">, since the precision of the simulation was </w:t>
+      </w:r>
+      <w:r>
+        <w:rPr>
+          <w:rFonts w:ascii="Times New Roman" w:eastAsiaTheme="minorEastAsia" w:hAnsi="Times New Roman" w:cs="Times New Roman"/>
+        </w:rPr>
+        <w:t xml:space="preserve">integral to the success of this project. </w:t>
+      </w:r>
+    </w:p>
+    <w:p>
+      <w:pPr>
+        <w:spacing w:line="360" w:lineRule="auto"/>
+        <w:rPr>
+          <w:rFonts w:ascii="Times New Roman" w:eastAsiaTheme="minorEastAsia" w:hAnsi="Times New Roman" w:cs="Times New Roman"/>
+          <w:sz w:val="12"/>
+          <w:szCs w:val="12"/>
+        </w:rPr>
+      </w:pPr>
+    </w:p>
+    <w:p>
+      <w:pPr>
+        <w:spacing w:line="360" w:lineRule="auto"/>
+        <w:rPr>
+          <w:rFonts w:ascii="Times New Roman" w:eastAsiaTheme="minorEastAsia" w:hAnsi="Times New Roman" w:cs="Times New Roman"/>
+        </w:rPr>
+      </w:pPr>
+      <w:r>
+        <w:rPr>
+          <w:rFonts w:ascii="Times New Roman" w:eastAsiaTheme="minorEastAsia" w:hAnsi="Times New Roman" w:cs="Times New Roman"/>
+        </w:rPr>
+        <w:t>The conservation of angular momentum and energy were validated to be preserved within the simulation to a high degree of accuracy.</w:t>
+      </w:r>
+      <w:r>
+        <w:rPr>
+          <w:rFonts w:ascii="Times New Roman" w:eastAsiaTheme="minorEastAsia" w:hAnsi="Times New Roman" w:cs="Times New Roman"/>
+        </w:rPr>
+        <w:t xml:space="preserve"> The center of mass of the Sun was also observed to be stable </w:t>
+      </w:r>
+      <w:r>
+        <w:rPr>
+          <w:rFonts w:ascii="Times New Roman" w:eastAsiaTheme="minorEastAsia" w:hAnsi="Times New Roman" w:cs="Times New Roman"/>
+        </w:rPr>
+        <w:t xml:space="preserve">across long periods of time. In an effort to observe a three-body system taken to the extreme, Jupiter’s mass was altered until the system collapsed. This effect was interesting when </w:t>
+      </w:r>
+      <w:r>
+        <w:rPr>
+          <w:rFonts w:ascii="Times New Roman" w:eastAsiaTheme="minorEastAsia" w:hAnsi="Times New Roman" w:cs="Times New Roman"/>
+        </w:rPr>
+        <w:t>Jupiter’s</w:t>
+      </w:r>
+      <w:r>
+        <w:rPr>
+          <w:rFonts w:ascii="Times New Roman" w:eastAsiaTheme="minorEastAsia" w:hAnsi="Times New Roman" w:cs="Times New Roman"/>
+        </w:rPr>
+        <w:t xml:space="preserve"> mass ha</w:t>
+      </w:r>
+      <w:r>
+        <w:rPr>
+          <w:rFonts w:ascii="Times New Roman" w:eastAsiaTheme="minorEastAsia" w:hAnsi="Times New Roman" w:cs="Times New Roman"/>
+        </w:rPr>
+        <w:t xml:space="preserve">s a multiplier of 1000 had a weight close to that of the Sun and it actually resulted in them orbiting each </w:t>
+      </w:r>
+      <w:r>
+        <w:rPr>
+          <w:rFonts w:ascii="Times New Roman" w:eastAsiaTheme="minorEastAsia" w:hAnsi="Times New Roman" w:cs="Times New Roman"/>
+        </w:rPr>
+        <w:t>other.</w:t>
+      </w:r>
+    </w:p>
+    <w:p>
+      <w:pPr>
+        <w:spacing w:line="360" w:lineRule="auto"/>
+        <w:rPr>
+          <w:rFonts w:ascii="Times New Roman" w:eastAsiaTheme="minorEastAsia" w:hAnsi="Times New Roman" w:cs="Times New Roman"/>
+          <w:sz w:val="12"/>
+          <w:szCs w:val="12"/>
+        </w:rPr>
+      </w:pPr>
+    </w:p>
+    <w:p>
+      <w:pPr>
+        <w:spacing w:line="360" w:lineRule="auto"/>
+        <w:rPr>
+          <w:rFonts w:ascii="Times New Roman" w:eastAsiaTheme="minorEastAsia" w:hAnsi="Times New Roman" w:cs="Times New Roman"/>
+        </w:rPr>
+      </w:pPr>
+      <w:r>
+        <w:rPr>
+          <w:rFonts w:ascii="Times New Roman" w:eastAsiaTheme="minorEastAsia" w:hAnsi="Times New Roman" w:cs="Times New Roman"/>
+        </w:rPr>
+        <w:t xml:space="preserve">With the simulation verified to be running correctly, a complete model of the solar system was </w:t>
+      </w:r>
+      <w:proofErr w:type="gramStart"/>
+      <w:r>
+        <w:rPr>
+          <w:rFonts w:ascii="Times New Roman" w:eastAsiaTheme="minorEastAsia" w:hAnsi="Times New Roman" w:cs="Times New Roman"/>
+        </w:rPr>
+        <w:t>ran</w:t>
+      </w:r>
+      <w:proofErr w:type="gramEnd"/>
+      <w:r>
+        <w:rPr>
+          <w:rFonts w:ascii="Times New Roman" w:eastAsiaTheme="minorEastAsia" w:hAnsi="Times New Roman" w:cs="Times New Roman"/>
+        </w:rPr>
+        <w:t>,</w:t>
+      </w:r>
+      <w:r>
+        <w:rPr>
+          <w:rFonts w:ascii="Times New Roman" w:eastAsiaTheme="minorEastAsia" w:hAnsi="Times New Roman" w:cs="Times New Roman"/>
+        </w:rPr>
+        <w:t xml:space="preserve"> which resulted in the expected orbits being produced. </w:t>
+      </w:r>
+      <w:r>
+        <w:rPr>
+          <w:rFonts w:ascii="Times New Roman" w:eastAsiaTheme="minorEastAsia" w:hAnsi="Times New Roman" w:cs="Times New Roman"/>
+        </w:rPr>
+        <w:t>It was then</w:t>
+      </w:r>
+      <w:r>
+        <w:rPr>
+          <w:rFonts w:ascii="Times New Roman" w:eastAsiaTheme="minorEastAsia" w:hAnsi="Times New Roman" w:cs="Times New Roman"/>
+        </w:rPr>
+        <w:t xml:space="preserve"> observed that the precession of </w:t>
+      </w:r>
+      <w:r>
+        <w:rPr>
+          <w:rFonts w:ascii="Times New Roman" w:eastAsiaTheme="minorEastAsia" w:hAnsi="Times New Roman" w:cs="Times New Roman"/>
+        </w:rPr>
+        <w:t>Mercury’s</w:t>
+      </w:r>
+      <w:r>
+        <w:rPr>
+          <w:rFonts w:ascii="Times New Roman" w:eastAsiaTheme="minorEastAsia" w:hAnsi="Times New Roman" w:cs="Times New Roman"/>
+        </w:rPr>
+        <w:t xml:space="preserve"> </w:t>
+      </w:r>
+      <w:r>
+        <w:rPr>
+          <w:rFonts w:ascii="Times New Roman" w:eastAsiaTheme="minorEastAsia" w:hAnsi="Times New Roman" w:cs="Times New Roman"/>
+        </w:rPr>
+        <w:t>perihelion</w:t>
+      </w:r>
+      <w:r>
+        <w:rPr>
+          <w:rFonts w:ascii="Times New Roman" w:eastAsiaTheme="minorEastAsia" w:hAnsi="Times New Roman" w:cs="Times New Roman"/>
+        </w:rPr>
+        <w:t xml:space="preserve"> can only be accurately explained with the introduction of general relativity.</w:t>
+      </w:r>
+      <w:r>
+        <w:rPr>
+          <w:rFonts w:ascii="Times New Roman" w:eastAsiaTheme="minorEastAsia" w:hAnsi="Times New Roman" w:cs="Times New Roman"/>
+        </w:rPr>
+        <w:t xml:space="preserve"> </w:t>
+      </w:r>
+      <w:r>
+        <w:rPr>
+          <w:rFonts w:ascii="Times New Roman" w:eastAsiaTheme="minorEastAsia" w:hAnsi="Times New Roman" w:cs="Times New Roman"/>
+        </w:rPr>
+        <w:t>The proje</w:t>
+      </w:r>
+      <w:r>
+        <w:rPr>
+          <w:rFonts w:ascii="Times New Roman" w:eastAsiaTheme="minorEastAsia" w:hAnsi="Times New Roman" w:cs="Times New Roman"/>
+        </w:rPr>
+        <w:t>ct concludes in an</w:t>
+      </w:r>
+      <w:r>
+        <w:rPr>
+          <w:rFonts w:ascii="Times New Roman" w:eastAsiaTheme="minorEastAsia" w:hAnsi="Times New Roman" w:cs="Times New Roman"/>
+        </w:rPr>
+        <w:t xml:space="preserve"> </w:t>
+      </w:r>
+      <w:r>
+        <w:rPr>
+          <w:rFonts w:ascii="Times New Roman" w:eastAsiaTheme="minorEastAsia" w:hAnsi="Times New Roman" w:cs="Times New Roman"/>
+        </w:rPr>
+        <w:t xml:space="preserve">effective </w:t>
+      </w:r>
+      <w:r>
+        <w:rPr>
+          <w:rFonts w:ascii="Times New Roman" w:eastAsiaTheme="minorEastAsia" w:hAnsi="Times New Roman" w:cs="Times New Roman"/>
+        </w:rPr>
+        <w:t xml:space="preserve">simulation </w:t>
+      </w:r>
+      <w:r>
+        <w:rPr>
+          <w:rFonts w:ascii="Times New Roman" w:eastAsiaTheme="minorEastAsia" w:hAnsi="Times New Roman" w:cs="Times New Roman"/>
+        </w:rPr>
+        <w:t xml:space="preserve">of </w:t>
+      </w:r>
+      <w:r>
+        <w:rPr>
+          <w:rFonts w:ascii="Times New Roman" w:eastAsiaTheme="minorEastAsia" w:hAnsi="Times New Roman" w:cs="Times New Roman"/>
+        </w:rPr>
+        <w:t xml:space="preserve">the solar system using ordinary differential </w:t>
+      </w:r>
+      <w:r>
+        <w:rPr>
+          <w:rFonts w:ascii="Times New Roman" w:eastAsiaTheme="minorEastAsia" w:hAnsi="Times New Roman" w:cs="Times New Roman"/>
+        </w:rPr>
+        <w:t>equations executed using an object-oriented structure.</w:t>
+      </w:r>
+    </w:p>
+    <w:p>
+      <w:pPr>
+        <w:spacing w:line="360" w:lineRule="auto"/>
+        <w:rPr>
+          <w:rFonts w:ascii="Times New Roman" w:eastAsiaTheme="minorEastAsia" w:hAnsi="Times New Roman" w:cs="Times New Roman"/>
+        </w:rPr>
+      </w:pPr>
+    </w:p>
+    <w:p>
+      <w:pPr>
+        <w:spacing w:line="360" w:lineRule="auto"/>
+        <w:rPr>
+          <w:rFonts w:ascii="Times New Roman" w:eastAsiaTheme="minorEastAsia" w:hAnsi="Times New Roman" w:cs="Times New Roman"/>
+        </w:rPr>
+      </w:pPr>
+      <w:r>
+        <w:rPr>
+          <w:rFonts w:ascii="Times New Roman" w:hAnsi="Times New Roman" w:cs="Times New Roman"/>
+          <w:sz w:val="40"/>
+        </w:rPr>
+        <w:t>5.</w:t>
+      </w:r>
+      <w:r>
+        <w:rPr>
+          <w:rFonts w:ascii="Times New Roman" w:hAnsi="Times New Roman" w:cs="Times New Roman"/>
+          <w:sz w:val="40"/>
+        </w:rPr>
+        <w:tab/>
+        <w:t>Future Work and Thoughts</w:t>
+      </w:r>
+    </w:p>
+    <w:p>
+      <w:pPr>
+        <w:spacing w:line="360" w:lineRule="auto"/>
+        <w:rPr>
+          <w:rFonts w:ascii="Times New Roman" w:eastAsiaTheme="minorEastAsia" w:hAnsi="Times New Roman" w:cs="Times New Roman"/>
+        </w:rPr>
+      </w:pPr>
+      <w:r>
+        <w:rPr>
+          <w:rFonts w:ascii="Times New Roman" w:eastAsiaTheme="minorEastAsia" w:hAnsi="Times New Roman" w:cs="Times New Roman"/>
+        </w:rPr>
+        <w:t>Since my passion is in robotics and their interactive desi</w:t>
+      </w:r>
+      <w:r>
+        <w:rPr>
+          <w:rFonts w:ascii="Times New Roman" w:eastAsiaTheme="minorEastAsia" w:hAnsi="Times New Roman" w:cs="Times New Roman"/>
+        </w:rPr>
+        <w:t>gn, this project gave me an idea</w:t>
+      </w:r>
+      <w:r>
+        <w:rPr>
+          <w:rFonts w:ascii="Times New Roman" w:eastAsiaTheme="minorEastAsia" w:hAnsi="Times New Roman" w:cs="Times New Roman"/>
+        </w:rPr>
+        <w:t xml:space="preserve">. </w:t>
+      </w:r>
+      <w:r>
+        <w:rPr>
+          <w:rFonts w:ascii="Times New Roman" w:eastAsiaTheme="minorEastAsia" w:hAnsi="Times New Roman" w:cs="Times New Roman"/>
+        </w:rPr>
+        <w:t xml:space="preserve">It is fairly trivial to calculate a navigational path using a circular path planning algorithm [3]. Another class I am taking here at UiO is INF3490 </w:t>
+      </w:r>
+      <w:r>
+        <w:rPr>
+          <w:rFonts w:ascii="Times New Roman" w:eastAsiaTheme="minorEastAsia" w:hAnsi="Times New Roman" w:cs="Times New Roman"/>
+        </w:rPr>
+        <w:t xml:space="preserve">and we just completed a Machine Learning (ML) project. By combining ML with a weighting system for swarm robots, a collaborative network could be generated </w:t>
+      </w:r>
+      <w:r>
+        <w:rPr>
+          <w:rFonts w:ascii="Times New Roman" w:eastAsiaTheme="minorEastAsia" w:hAnsi="Times New Roman" w:cs="Times New Roman"/>
+        </w:rPr>
+        <w:t xml:space="preserve">with rotating bodies being fused into the ML algorithm. Each planet being </w:t>
+      </w:r>
+      <w:r>
+        <w:rPr>
+          <w:rFonts w:ascii="Times New Roman" w:eastAsiaTheme="minorEastAsia" w:hAnsi="Times New Roman" w:cs="Times New Roman"/>
+        </w:rPr>
+        <w:t>represented</w:t>
+      </w:r>
+      <w:r>
+        <w:rPr>
+          <w:rFonts w:ascii="Times New Roman" w:eastAsiaTheme="minorEastAsia" w:hAnsi="Times New Roman" w:cs="Times New Roman"/>
+        </w:rPr>
+        <w:t xml:space="preserve"> by a robot, they can generate circular paths through their relative orbits and weights </w:t>
+      </w:r>
+      <w:r>
+        <w:rPr>
+          <w:rFonts w:ascii="Times New Roman" w:eastAsiaTheme="minorEastAsia" w:hAnsi="Times New Roman" w:cs="Times New Roman"/>
+        </w:rPr>
+        <w:lastRenderedPageBreak/>
+        <w:t xml:space="preserve">being assigned by the ML to achieve the goal at hand. This could be for example a particular search pattern </w:t>
+      </w:r>
+      <w:r>
+        <w:rPr>
+          <w:rFonts w:ascii="Times New Roman" w:eastAsiaTheme="minorEastAsia" w:hAnsi="Times New Roman" w:cs="Times New Roman"/>
+        </w:rPr>
+        <w:t xml:space="preserve">for rescue operations. </w:t>
+      </w:r>
+      <w:r>
+        <w:rPr>
+          <w:rFonts w:ascii="Times New Roman" w:eastAsiaTheme="minorEastAsia" w:hAnsi="Times New Roman" w:cs="Times New Roman"/>
+        </w:rPr>
+        <w:t xml:space="preserve">If for example </w:t>
+      </w:r>
+      <w:r>
+        <w:rPr>
+          <w:rFonts w:ascii="Times New Roman" w:eastAsiaTheme="minorEastAsia" w:hAnsi="Times New Roman" w:cs="Times New Roman"/>
+        </w:rPr>
+        <w:t xml:space="preserve">a certain planet finds a target, the weight in the ML would be increased, and the remaining “planet” robots would start being attracted to the circular path of the </w:t>
+      </w:r>
+      <w:r>
+        <w:rPr>
+          <w:rFonts w:ascii="Times New Roman" w:eastAsiaTheme="minorEastAsia" w:hAnsi="Times New Roman" w:cs="Times New Roman"/>
+        </w:rPr>
+        <w:t>best performing robot.</w:t>
+      </w:r>
+    </w:p>
+    <w:p>
+      <w:pPr>
+        <w:spacing w:line="360" w:lineRule="auto"/>
+        <w:rPr>
+          <w:rFonts w:ascii="Times New Roman" w:eastAsiaTheme="minorEastAsia" w:hAnsi="Times New Roman" w:cs="Times New Roman"/>
+        </w:rPr>
+      </w:pPr>
+    </w:p>
+    <w:p>
+      <w:pPr>
+        <w:spacing w:line="360" w:lineRule="auto"/>
+        <w:rPr>
+          <w:rFonts w:ascii="Times New Roman" w:eastAsiaTheme="minorEastAsia" w:hAnsi="Times New Roman" w:cs="Times New Roman"/>
+        </w:rPr>
+      </w:pPr>
+      <w:r>
+        <w:rPr>
+          <w:rFonts w:ascii="Times New Roman" w:eastAsiaTheme="minorEastAsia" w:hAnsi="Times New Roman" w:cs="Times New Roman"/>
+        </w:rPr>
+        <w:t xml:space="preserve">I </w:t>
+      </w:r>
+      <w:r>
+        <w:rPr>
+          <w:rFonts w:ascii="Times New Roman" w:eastAsiaTheme="minorEastAsia" w:hAnsi="Times New Roman" w:cs="Times New Roman"/>
+        </w:rPr>
+        <w:t>thoroughly</w:t>
+      </w:r>
+      <w:r>
+        <w:rPr>
+          <w:rFonts w:ascii="Times New Roman" w:eastAsiaTheme="minorEastAsia" w:hAnsi="Times New Roman" w:cs="Times New Roman"/>
+        </w:rPr>
+        <w:t xml:space="preserve"> enjoyed the project and found it to be enjoyable, yet challenging at the same time. </w:t>
+      </w:r>
+      <w:r>
+        <w:rPr>
+          <w:rFonts w:ascii="Times New Roman" w:eastAsiaTheme="minorEastAsia" w:hAnsi="Times New Roman" w:cs="Times New Roman"/>
+        </w:rPr>
+        <w:t xml:space="preserve">One future idea to possibly implement into the project is </w:t>
+      </w:r>
+      <w:r>
+        <w:rPr>
+          <w:rFonts w:ascii="Times New Roman" w:eastAsiaTheme="minorEastAsia" w:hAnsi="Times New Roman" w:cs="Times New Roman"/>
+        </w:rPr>
+        <w:t xml:space="preserve">allowing the students to create their own solar system to simulate a science fiction </w:t>
+      </w:r>
+      <w:r>
+        <w:rPr>
+          <w:rFonts w:ascii="Times New Roman" w:eastAsiaTheme="minorEastAsia" w:hAnsi="Times New Roman" w:cs="Times New Roman"/>
+        </w:rPr>
+        <w:t>environment</w:t>
+      </w:r>
+      <w:r>
+        <w:rPr>
+          <w:rFonts w:ascii="Times New Roman" w:eastAsiaTheme="minorEastAsia" w:hAnsi="Times New Roman" w:cs="Times New Roman"/>
+        </w:rPr>
+        <w:t>. This</w:t>
+      </w:r>
+      <w:r>
+        <w:rPr>
+          <w:rFonts w:ascii="Times New Roman" w:eastAsiaTheme="minorEastAsia" w:hAnsi="Times New Roman" w:cs="Times New Roman"/>
+        </w:rPr>
+        <w:t xml:space="preserve"> would entail creating unique planets and their associated properties to characterize unique orbital path</w:t>
+      </w:r>
+      <w:r>
+        <w:rPr>
+          <w:rFonts w:ascii="Times New Roman" w:eastAsiaTheme="minorEastAsia" w:hAnsi="Times New Roman" w:cs="Times New Roman"/>
+        </w:rPr>
+        <w:t>s</w:t>
+      </w:r>
+      <w:r>
+        <w:rPr>
+          <w:rFonts w:ascii="Times New Roman" w:eastAsiaTheme="minorEastAsia" w:hAnsi="Times New Roman" w:cs="Times New Roman"/>
+        </w:rPr>
+        <w:t>. I usually find that allo</w:t>
+      </w:r>
+      <w:r>
+        <w:rPr>
+          <w:rFonts w:ascii="Times New Roman" w:eastAsiaTheme="minorEastAsia" w:hAnsi="Times New Roman" w:cs="Times New Roman"/>
+        </w:rPr>
+        <w:t xml:space="preserve">wing for some </w:t>
+      </w:r>
+      <w:r>
+        <w:rPr>
+          <w:rFonts w:ascii="Times New Roman" w:eastAsiaTheme="minorEastAsia" w:hAnsi="Times New Roman" w:cs="Times New Roman"/>
+        </w:rPr>
+        <w:t>creativity even in math and science heavy projects allows for</w:t>
+      </w:r>
+      <w:r>
+        <w:rPr>
+          <w:rFonts w:ascii="Times New Roman" w:eastAsiaTheme="minorEastAsia" w:hAnsi="Times New Roman" w:cs="Times New Roman"/>
+        </w:rPr>
+        <w:t xml:space="preserve"> students to show their individuality.</w:t>
+      </w:r>
+      <w:r>
+        <w:rPr>
+          <w:rFonts w:ascii="Times New Roman" w:eastAsiaTheme="minorEastAsia" w:hAnsi="Times New Roman" w:cs="Times New Roman"/>
+        </w:rPr>
+        <w:t xml:space="preserve"> </w:t>
+      </w:r>
     </w:p>
     <w:p>
       <w:pPr>
@@ -21622,16 +21975,6 @@
     <w:p>
       <w:pPr>
         <w:spacing w:line="360" w:lineRule="auto"/>
-        <w:rPr>
-          <w:rFonts w:ascii="Times New Roman" w:hAnsi="Times New Roman" w:cs="Times New Roman"/>
-          <w:sz w:val="12"/>
-          <w:szCs w:val="12"/>
-        </w:rPr>
-      </w:pPr>
-    </w:p>
-    <w:p>
-      <w:pPr>
-        <w:spacing w:line="360" w:lineRule="auto"/>
         <w:ind w:left="360" w:hanging="360"/>
         <w:rPr>
           <w:rFonts w:ascii="Times New Roman" w:eastAsiaTheme="minorEastAsia" w:hAnsi="Times New Roman" w:cs="Times New Roman"/>
@@ -21776,6 +22119,35 @@
           <w:rFonts w:ascii="Times New Roman" w:eastAsiaTheme="minorEastAsia" w:hAnsi="Times New Roman" w:cs="Times New Roman"/>
         </w:rPr>
         <w:t>.</w:t>
+      </w:r>
+    </w:p>
+    <w:p>
+      <w:pPr>
+        <w:spacing w:line="360" w:lineRule="auto"/>
+        <w:ind w:left="360" w:hanging="360"/>
+        <w:rPr>
+          <w:rFonts w:ascii="Times New Roman" w:eastAsiaTheme="minorEastAsia" w:hAnsi="Times New Roman" w:cs="Times New Roman"/>
+        </w:rPr>
+      </w:pPr>
+      <w:r>
+        <w:rPr>
+          <w:rFonts w:ascii="Times New Roman" w:eastAsiaTheme="minorEastAsia" w:hAnsi="Times New Roman" w:cs="Times New Roman"/>
+        </w:rPr>
+        <w:t xml:space="preserve">[3] </w:t>
+      </w:r>
+      <w:r>
+        <w:rPr>
+          <w:rFonts w:ascii="Times New Roman" w:eastAsiaTheme="minorEastAsia" w:hAnsi="Times New Roman" w:cs="Times New Roman"/>
+        </w:rPr>
+        <w:t>Han, Sung-Min, et al. “Mobile Robot Navigation by Circular Path Planning Algorithm Using Camera and Ultrasonic Sensor.” 2009 IEEE International Symposium on Industrial Electro</w:t>
+      </w:r>
+      <w:bookmarkStart w:id="0" w:name="_GoBack"/>
+      <w:bookmarkEnd w:id="0"/>
+      <w:r>
+        <w:rPr>
+          <w:rFonts w:ascii="Times New Roman" w:eastAsiaTheme="minorEastAsia" w:hAnsi="Times New Roman" w:cs="Times New Roman"/>
+        </w:rPr>
+        <w:t>nics, 2009, doi:10.1109/isie.2009.5213204.</w:t>
       </w:r>
     </w:p>
     <w:sectPr>

</xml_diff>